<commit_message>
Conteúdo da aula de 26-03-2025
</commit_message>
<xml_diff>
--- a/Modulo01/Aula002 Python.docx
+++ b/Modulo01/Aula002 Python.docx
@@ -4,6 +4,9 @@
   <w:body>
     <w:p>
       <w:r>
+        <w:rPr>
+          <w:noProof/>
+        </w:rPr>
         <w:drawing>
           <wp:inline distT="0" distB="0" distL="0" distR="0" wp14:anchorId="3B33FD5F" wp14:editId="5A1CD551">
             <wp:extent cx="5400040" cy="1140460"/>
@@ -41,6 +44,9 @@
         </w:drawing>
       </w:r>
       <w:r>
+        <w:rPr>
+          <w:noProof/>
+        </w:rPr>
         <w:drawing>
           <wp:inline distT="0" distB="0" distL="0" distR="0" wp14:anchorId="1E5DF99F" wp14:editId="6E213062">
             <wp:extent cx="5400040" cy="1751965"/>
@@ -85,6 +91,9 @@
     </w:p>
     <w:p>
       <w:r>
+        <w:rPr>
+          <w:noProof/>
+        </w:rPr>
         <w:drawing>
           <wp:inline distT="0" distB="0" distL="0" distR="0" wp14:anchorId="736F9F4B" wp14:editId="1BF9049B">
             <wp:extent cx="5400040" cy="629920"/>
@@ -140,6 +149,9 @@
         <w:br/>
       </w:r>
       <w:r>
+        <w:rPr>
+          <w:noProof/>
+        </w:rPr>
         <w:drawing>
           <wp:inline distT="0" distB="0" distL="0" distR="0" wp14:anchorId="5410B94C" wp14:editId="378DED28">
             <wp:extent cx="5400040" cy="1040765"/>
@@ -179,6 +191,9 @@
     </w:p>
     <w:p>
       <w:r>
+        <w:rPr>
+          <w:noProof/>
+        </w:rPr>
         <w:drawing>
           <wp:inline distT="0" distB="0" distL="0" distR="0" wp14:anchorId="69644C71" wp14:editId="21AB40AA">
             <wp:extent cx="5400040" cy="814705"/>
@@ -223,6 +238,9 @@
     </w:p>
     <w:p>
       <w:r>
+        <w:rPr>
+          <w:noProof/>
+        </w:rPr>
         <w:lastRenderedPageBreak/>
         <w:drawing>
           <wp:inline distT="0" distB="0" distL="0" distR="0" wp14:anchorId="007915D1" wp14:editId="4AE3B895">
@@ -283,6 +301,9 @@
     <w:p/>
     <w:p>
       <w:r>
+        <w:rPr>
+          <w:noProof/>
+        </w:rPr>
         <w:drawing>
           <wp:inline distT="0" distB="0" distL="0" distR="0" wp14:anchorId="1670493B" wp14:editId="102C27BA">
             <wp:extent cx="5400040" cy="937260"/>
@@ -327,6 +348,9 @@
     </w:p>
     <w:p>
       <w:r>
+        <w:rPr>
+          <w:noProof/>
+        </w:rPr>
         <w:drawing>
           <wp:inline distT="0" distB="0" distL="0" distR="0" wp14:anchorId="0D952E28" wp14:editId="4FE3E585">
             <wp:extent cx="5400040" cy="1519555"/>
@@ -371,6 +395,9 @@
     </w:p>
     <w:p>
       <w:r>
+        <w:rPr>
+          <w:noProof/>
+        </w:rPr>
         <w:lastRenderedPageBreak/>
         <w:drawing>
           <wp:inline distT="0" distB="0" distL="0" distR="0" wp14:anchorId="79237240" wp14:editId="4B260205">
@@ -414,9 +441,119 @@
         <w:t>Tudo isso para irmos realizando as instalações dos programas que permitem que façamos a programação. No caso ele está instalando o Python junto ao programa Jupiter para conseguirmos iniciar.</w:t>
       </w:r>
     </w:p>
+    <w:p>
+      <w:r>
+        <w:drawing>
+          <wp:inline distT="0" distB="0" distL="0" distR="0" wp14:anchorId="2A5D3414" wp14:editId="54A3BAC8">
+            <wp:extent cx="4020111" cy="2715004"/>
+            <wp:effectExtent l="0" t="0" r="0" b="9525"/>
+            <wp:docPr id="33" name="Imagem 33"/>
+            <wp:cNvGraphicFramePr>
+              <a:graphicFrameLocks xmlns:a="http://schemas.openxmlformats.org/drawingml/2006/main" noChangeAspect="1"/>
+            </wp:cNvGraphicFramePr>
+            <a:graphic xmlns:a="http://schemas.openxmlformats.org/drawingml/2006/main">
+              <a:graphicData uri="http://schemas.openxmlformats.org/drawingml/2006/picture">
+                <pic:pic xmlns:pic="http://schemas.openxmlformats.org/drawingml/2006/picture">
+                  <pic:nvPicPr>
+                    <pic:cNvPr id="1" name=""/>
+                    <pic:cNvPicPr/>
+                  </pic:nvPicPr>
+                  <pic:blipFill>
+                    <a:blip r:embed="rId13"/>
+                    <a:stretch>
+                      <a:fillRect/>
+                    </a:stretch>
+                  </pic:blipFill>
+                  <pic:spPr>
+                    <a:xfrm>
+                      <a:off x="0" y="0"/>
+                      <a:ext cx="4020111" cy="2715004"/>
+                    </a:xfrm>
+                    <a:prstGeom prst="rect">
+                      <a:avLst/>
+                    </a:prstGeom>
+                  </pic:spPr>
+                </pic:pic>
+              </a:graphicData>
+            </a:graphic>
+          </wp:inline>
+        </w:drawing>
+      </w:r>
+    </w:p>
+    <w:p>
+      <w:r>
+        <w:t>Use underlines para representar o número no código.</w:t>
+      </w:r>
+    </w:p>
+    <w:p>
+      <w:r>
+        <w:lastRenderedPageBreak/>
+        <w:drawing>
+          <wp:inline distT="0" distB="0" distL="0" distR="0" wp14:anchorId="17316F48" wp14:editId="5E86E77C">
+            <wp:extent cx="4772691" cy="3229426"/>
+            <wp:effectExtent l="0" t="0" r="0" b="9525"/>
+            <wp:docPr id="34" name="Imagem 34"/>
+            <wp:cNvGraphicFramePr>
+              <a:graphicFrameLocks xmlns:a="http://schemas.openxmlformats.org/drawingml/2006/main" noChangeAspect="1"/>
+            </wp:cNvGraphicFramePr>
+            <a:graphic xmlns:a="http://schemas.openxmlformats.org/drawingml/2006/main">
+              <a:graphicData uri="http://schemas.openxmlformats.org/drawingml/2006/picture">
+                <pic:pic xmlns:pic="http://schemas.openxmlformats.org/drawingml/2006/picture">
+                  <pic:nvPicPr>
+                    <pic:cNvPr id="1" name=""/>
+                    <pic:cNvPicPr/>
+                  </pic:nvPicPr>
+                  <pic:blipFill>
+                    <a:blip r:embed="rId14"/>
+                    <a:stretch>
+                      <a:fillRect/>
+                    </a:stretch>
+                  </pic:blipFill>
+                  <pic:spPr>
+                    <a:xfrm>
+                      <a:off x="0" y="0"/>
+                      <a:ext cx="4772691" cy="3229426"/>
+                    </a:xfrm>
+                    <a:prstGeom prst="rect">
+                      <a:avLst/>
+                    </a:prstGeom>
+                  </pic:spPr>
+                </pic:pic>
+              </a:graphicData>
+            </a:graphic>
+          </wp:inline>
+        </w:drawing>
+      </w:r>
+    </w:p>
+    <w:p>
+      <w:r>
+        <w:t>Número 123 representado na forma octal, base oito. Usado muito em redes de computadores.</w:t>
+      </w:r>
+      <w:r>
+        <w:t xml:space="preserve"> Um literal inteiro do python nunca vai começar sem o 0.</w:t>
+      </w:r>
+    </w:p>
+    <w:p>
+      <w:r>
+        <w:t>0o = Octal</w:t>
+      </w:r>
+    </w:p>
+    <w:p>
+      <w:r>
+        <w:t>0b = Binário</w:t>
+      </w:r>
+    </w:p>
+    <w:p>
+      <w:r>
+        <w:t>0x = Hexagonal</w:t>
+      </w:r>
+    </w:p>
     <w:p/>
     <w:p>
       <w:r>
+        <w:rPr>
+          <w:noProof/>
+        </w:rPr>
         <w:lastRenderedPageBreak/>
         <w:drawing>
           <wp:inline distT="0" distB="0" distL="0" distR="0" wp14:anchorId="61DA78B2" wp14:editId="7213D345">
@@ -434,7 +571,7 @@
                     <pic:cNvPicPr/>
                   </pic:nvPicPr>
                   <pic:blipFill>
-                    <a:blip r:embed="rId13"/>
+                    <a:blip r:embed="rId15"/>
                     <a:stretch>
                       <a:fillRect/>
                     </a:stretch>
@@ -462,6 +599,9 @@
     </w:p>
     <w:p>
       <w:r>
+        <w:rPr>
+          <w:noProof/>
+        </w:rPr>
         <w:lastRenderedPageBreak/>
         <w:drawing>
           <wp:inline distT="0" distB="0" distL="0" distR="0" wp14:anchorId="2704D52E" wp14:editId="2AA73655">
@@ -479,7 +619,7 @@
                     <pic:cNvPicPr/>
                   </pic:nvPicPr>
                   <pic:blipFill>
-                    <a:blip r:embed="rId14"/>
+                    <a:blip r:embed="rId16"/>
                     <a:stretch>
                       <a:fillRect/>
                     </a:stretch>
@@ -507,6 +647,9 @@
     </w:p>
     <w:p>
       <w:r>
+        <w:rPr>
+          <w:noProof/>
+        </w:rPr>
         <w:drawing>
           <wp:inline distT="0" distB="0" distL="0" distR="0" wp14:anchorId="36B9B91E" wp14:editId="40602DEA">
             <wp:extent cx="5400040" cy="1356360"/>
@@ -523,7 +666,7 @@
                     <pic:cNvPicPr/>
                   </pic:nvPicPr>
                   <pic:blipFill>
-                    <a:blip r:embed="rId15"/>
+                    <a:blip r:embed="rId17"/>
                     <a:stretch>
                       <a:fillRect/>
                     </a:stretch>
@@ -546,6 +689,9 @@
     </w:p>
     <w:p>
       <w:r>
+        <w:rPr>
+          <w:noProof/>
+        </w:rPr>
         <w:drawing>
           <wp:inline distT="0" distB="0" distL="0" distR="0" wp14:anchorId="482632C3" wp14:editId="267A28C0">
             <wp:extent cx="5400040" cy="1762760"/>
@@ -562,7 +708,7 @@
                     <pic:cNvPicPr/>
                   </pic:nvPicPr>
                   <pic:blipFill>
-                    <a:blip r:embed="rId16"/>
+                    <a:blip r:embed="rId18"/>
                     <a:stretch>
                       <a:fillRect/>
                     </a:stretch>
@@ -585,6 +731,9 @@
     </w:p>
     <w:p>
       <w:r>
+        <w:rPr>
+          <w:noProof/>
+        </w:rPr>
         <w:lastRenderedPageBreak/>
         <w:drawing>
           <wp:inline distT="0" distB="0" distL="0" distR="0" wp14:anchorId="72A7C9FB" wp14:editId="074F22F1">
@@ -602,7 +751,7 @@
                     <pic:cNvPicPr/>
                   </pic:nvPicPr>
                   <pic:blipFill>
-                    <a:blip r:embed="rId17"/>
+                    <a:blip r:embed="rId19"/>
                     <a:stretch>
                       <a:fillRect/>
                     </a:stretch>
@@ -625,6 +774,9 @@
     </w:p>
     <w:p>
       <w:r>
+        <w:rPr>
+          <w:noProof/>
+        </w:rPr>
         <w:drawing>
           <wp:inline distT="0" distB="0" distL="0" distR="0" wp14:anchorId="4AB28F29" wp14:editId="3F27F846">
             <wp:extent cx="5400040" cy="3300730"/>
@@ -641,7 +793,7 @@
                     <pic:cNvPicPr/>
                   </pic:nvPicPr>
                   <pic:blipFill>
-                    <a:blip r:embed="rId18"/>
+                    <a:blip r:embed="rId20"/>
                     <a:stretch>
                       <a:fillRect/>
                     </a:stretch>
@@ -664,6 +816,9 @@
     </w:p>
     <w:p>
       <w:r>
+        <w:rPr>
+          <w:noProof/>
+        </w:rPr>
         <w:drawing>
           <wp:inline distT="0" distB="0" distL="0" distR="0" wp14:anchorId="3C16B712" wp14:editId="479FE870">
             <wp:extent cx="5400040" cy="3196590"/>
@@ -680,7 +835,7 @@
                     <pic:cNvPicPr/>
                   </pic:nvPicPr>
                   <pic:blipFill>
-                    <a:blip r:embed="rId19"/>
+                    <a:blip r:embed="rId21"/>
                     <a:stretch>
                       <a:fillRect/>
                     </a:stretch>
@@ -703,6 +858,9 @@
     </w:p>
     <w:p>
       <w:r>
+        <w:rPr>
+          <w:noProof/>
+        </w:rPr>
         <w:lastRenderedPageBreak/>
         <w:drawing>
           <wp:inline distT="0" distB="0" distL="0" distR="0" wp14:anchorId="7BE0B814" wp14:editId="1ED4021C">
@@ -720,7 +878,7 @@
                     <pic:cNvPicPr/>
                   </pic:nvPicPr>
                   <pic:blipFill>
-                    <a:blip r:embed="rId20"/>
+                    <a:blip r:embed="rId22"/>
                     <a:stretch>
                       <a:fillRect/>
                     </a:stretch>
@@ -743,6 +901,9 @@
     </w:p>
     <w:p>
       <w:r>
+        <w:rPr>
+          <w:noProof/>
+        </w:rPr>
         <w:drawing>
           <wp:inline distT="0" distB="0" distL="0" distR="0" wp14:anchorId="40E95831" wp14:editId="2B5FFCCD">
             <wp:extent cx="5400040" cy="1384300"/>
@@ -759,7 +920,7 @@
                     <pic:cNvPicPr/>
                   </pic:nvPicPr>
                   <pic:blipFill>
-                    <a:blip r:embed="rId21"/>
+                    <a:blip r:embed="rId23"/>
                     <a:stretch>
                       <a:fillRect/>
                     </a:stretch>
@@ -782,6 +943,9 @@
     </w:p>
     <w:p>
       <w:r>
+        <w:rPr>
+          <w:noProof/>
+        </w:rPr>
         <w:drawing>
           <wp:inline distT="0" distB="0" distL="0" distR="0" wp14:anchorId="7605DFC1" wp14:editId="66C3A563">
             <wp:extent cx="5400040" cy="1477010"/>
@@ -798,7 +962,7 @@
                     <pic:cNvPicPr/>
                   </pic:nvPicPr>
                   <pic:blipFill>
-                    <a:blip r:embed="rId22"/>
+                    <a:blip r:embed="rId24"/>
                     <a:stretch>
                       <a:fillRect/>
                     </a:stretch>
@@ -831,6 +995,9 @@
     </w:p>
     <w:p>
       <w:r>
+        <w:rPr>
+          <w:noProof/>
+        </w:rPr>
         <w:lastRenderedPageBreak/>
         <w:drawing>
           <wp:inline distT="0" distB="0" distL="0" distR="0" wp14:anchorId="7958C47F" wp14:editId="1BD676B9">
@@ -848,7 +1015,7 @@
                     <pic:cNvPicPr/>
                   </pic:nvPicPr>
                   <pic:blipFill>
-                    <a:blip r:embed="rId23"/>
+                    <a:blip r:embed="rId25"/>
                     <a:stretch>
                       <a:fillRect/>
                     </a:stretch>
@@ -871,6 +1038,9 @@
     </w:p>
     <w:p>
       <w:r>
+        <w:rPr>
+          <w:noProof/>
+        </w:rPr>
         <w:drawing>
           <wp:inline distT="0" distB="0" distL="0" distR="0" wp14:anchorId="6AEEE4C0" wp14:editId="33B3CC8F">
             <wp:extent cx="5400040" cy="2099310"/>
@@ -887,7 +1057,7 @@
                     <pic:cNvPicPr/>
                   </pic:nvPicPr>
                   <pic:blipFill>
-                    <a:blip r:embed="rId24"/>
+                    <a:blip r:embed="rId26"/>
                     <a:stretch>
                       <a:fillRect/>
                     </a:stretch>
@@ -915,6 +1085,9 @@
     </w:p>
     <w:p>
       <w:r>
+        <w:rPr>
+          <w:noProof/>
+        </w:rPr>
         <w:drawing>
           <wp:inline distT="0" distB="0" distL="0" distR="0" wp14:anchorId="00360043" wp14:editId="569C60A9">
             <wp:extent cx="5400040" cy="1915160"/>
@@ -931,7 +1104,7 @@
                     <pic:cNvPicPr/>
                   </pic:nvPicPr>
                   <pic:blipFill>
-                    <a:blip r:embed="rId25"/>
+                    <a:blip r:embed="rId27"/>
                     <a:stretch>
                       <a:fillRect/>
                     </a:stretch>
@@ -959,6 +1132,9 @@
     </w:p>
     <w:p>
       <w:r>
+        <w:rPr>
+          <w:noProof/>
+        </w:rPr>
         <w:lastRenderedPageBreak/>
         <w:drawing>
           <wp:inline distT="0" distB="0" distL="0" distR="0" wp14:anchorId="5FEF84FC" wp14:editId="13E31AB4">
@@ -976,7 +1152,7 @@
                     <pic:cNvPicPr/>
                   </pic:nvPicPr>
                   <pic:blipFill>
-                    <a:blip r:embed="rId26"/>
+                    <a:blip r:embed="rId28"/>
                     <a:stretch>
                       <a:fillRect/>
                     </a:stretch>
@@ -1004,6 +1180,9 @@
     </w:p>
     <w:p>
       <w:r>
+        <w:rPr>
+          <w:noProof/>
+        </w:rPr>
         <w:drawing>
           <wp:inline distT="0" distB="0" distL="0" distR="0" wp14:anchorId="7029223C" wp14:editId="4520AEC3">
             <wp:extent cx="5400040" cy="709930"/>
@@ -1020,7 +1199,7 @@
                     <pic:cNvPicPr/>
                   </pic:nvPicPr>
                   <pic:blipFill>
-                    <a:blip r:embed="rId27"/>
+                    <a:blip r:embed="rId29"/>
                     <a:stretch>
                       <a:fillRect/>
                     </a:stretch>
@@ -1053,6 +1232,9 @@
     </w:p>
     <w:p>
       <w:r>
+        <w:rPr>
+          <w:noProof/>
+        </w:rPr>
         <w:drawing>
           <wp:inline distT="0" distB="0" distL="0" distR="0" wp14:anchorId="5B206B32" wp14:editId="4A5BA7B5">
             <wp:extent cx="5400040" cy="880745"/>
@@ -1069,7 +1251,7 @@
                     <pic:cNvPicPr/>
                   </pic:nvPicPr>
                   <pic:blipFill>
-                    <a:blip r:embed="rId28"/>
+                    <a:blip r:embed="rId30"/>
                     <a:stretch>
                       <a:fillRect/>
                     </a:stretch>
@@ -1092,6 +1274,9 @@
     </w:p>
     <w:p>
       <w:r>
+        <w:rPr>
+          <w:noProof/>
+        </w:rPr>
         <w:drawing>
           <wp:inline distT="0" distB="0" distL="0" distR="0" wp14:anchorId="1E366291" wp14:editId="5F031E13">
             <wp:extent cx="5400040" cy="711835"/>
@@ -1108,7 +1293,7 @@
                     <pic:cNvPicPr/>
                   </pic:nvPicPr>
                   <pic:blipFill>
-                    <a:blip r:embed="rId29"/>
+                    <a:blip r:embed="rId31"/>
                     <a:stretch>
                       <a:fillRect/>
                     </a:stretch>
@@ -1139,6 +1324,9 @@
     </w:p>
     <w:p>
       <w:r>
+        <w:rPr>
+          <w:noProof/>
+        </w:rPr>
         <w:lastRenderedPageBreak/>
         <w:drawing>
           <wp:inline distT="0" distB="0" distL="0" distR="0" wp14:anchorId="657F4126" wp14:editId="2D3D928C">
@@ -1156,7 +1344,7 @@
                     <pic:cNvPicPr/>
                   </pic:nvPicPr>
                   <pic:blipFill>
-                    <a:blip r:embed="rId30"/>
+                    <a:blip r:embed="rId32"/>
                     <a:stretch>
                       <a:fillRect/>
                     </a:stretch>
@@ -1184,6 +1372,9 @@
     </w:p>
     <w:p>
       <w:r>
+        <w:rPr>
+          <w:noProof/>
+        </w:rPr>
         <w:drawing>
           <wp:inline distT="0" distB="0" distL="0" distR="0" wp14:anchorId="7C698DF0" wp14:editId="518576F2">
             <wp:extent cx="5400040" cy="1344930"/>
@@ -1200,7 +1391,7 @@
                     <pic:cNvPicPr/>
                   </pic:nvPicPr>
                   <pic:blipFill>
-                    <a:blip r:embed="rId31"/>
+                    <a:blip r:embed="rId33"/>
                     <a:stretch>
                       <a:fillRect/>
                     </a:stretch>
@@ -1228,6 +1419,9 @@
     </w:p>
     <w:p>
       <w:r>
+        <w:rPr>
+          <w:noProof/>
+        </w:rPr>
         <w:drawing>
           <wp:inline distT="0" distB="0" distL="0" distR="0" wp14:anchorId="0B8BAF38" wp14:editId="717FAAAD">
             <wp:extent cx="5400040" cy="1209675"/>
@@ -1244,7 +1438,7 @@
                     <pic:cNvPicPr/>
                   </pic:nvPicPr>
                   <pic:blipFill>
-                    <a:blip r:embed="rId32"/>
+                    <a:blip r:embed="rId34"/>
                     <a:stretch>
                       <a:fillRect/>
                     </a:stretch>
@@ -1280,6 +1474,9 @@
     </w:p>
     <w:p>
       <w:r>
+        <w:rPr>
+          <w:noProof/>
+        </w:rPr>
         <w:drawing>
           <wp:inline distT="0" distB="0" distL="0" distR="0" wp14:anchorId="4CFB31E7" wp14:editId="69E99D03">
             <wp:extent cx="5400040" cy="758825"/>
@@ -1296,7 +1493,7 @@
                     <pic:cNvPicPr/>
                   </pic:nvPicPr>
                   <pic:blipFill>
-                    <a:blip r:embed="rId33"/>
+                    <a:blip r:embed="rId35"/>
                     <a:stretch>
                       <a:fillRect/>
                     </a:stretch>
@@ -1320,6 +1517,9 @@
     <w:p/>
     <w:p>
       <w:r>
+        <w:rPr>
+          <w:noProof/>
+        </w:rPr>
         <w:lastRenderedPageBreak/>
         <w:drawing>
           <wp:inline distT="0" distB="0" distL="0" distR="0" wp14:anchorId="322D3093" wp14:editId="61F64426">
@@ -1337,7 +1537,7 @@
                     <pic:cNvPicPr/>
                   </pic:nvPicPr>
                   <pic:blipFill>
-                    <a:blip r:embed="rId34"/>
+                    <a:blip r:embed="rId36"/>
                     <a:stretch>
                       <a:fillRect/>
                     </a:stretch>
@@ -1361,6 +1561,9 @@
     <w:p/>
     <w:p>
       <w:r>
+        <w:rPr>
+          <w:noProof/>
+        </w:rPr>
         <w:drawing>
           <wp:inline distT="0" distB="0" distL="0" distR="0" wp14:anchorId="21E72AF4" wp14:editId="00FD7BAF">
             <wp:extent cx="5400040" cy="4205605"/>
@@ -1377,7 +1580,7 @@
                     <pic:cNvPicPr/>
                   </pic:nvPicPr>
                   <pic:blipFill>
-                    <a:blip r:embed="rId35"/>
+                    <a:blip r:embed="rId37"/>
                     <a:stretch>
                       <a:fillRect/>
                     </a:stretch>

</xml_diff>